<commit_message>
OPE lab 2 added
</commit_message>
<xml_diff>
--- a/ОргПамЭВМ/лаб 1/яМоя лаб 1.docx
+++ b/ОргПамЭВМ/лаб 1/яМоя лаб 1.docx
@@ -1039,7 +1039,7 @@
           </mc:Choice>
           <mc:Fallback>
             <w:pict>
-              <v:rect w14:anchorId="11B764BB" id="Прямоугольник 2" o:spid="_x0000_s1026" style="position:absolute;margin-left:155.65pt;margin-top:35pt;width:154.65pt;height:32.55pt;z-index:251633664;visibility:visible;mso-wrap-style:square;mso-wrap-distance-left:9pt;mso-wrap-distance-top:0;mso-wrap-distance-right:9pt;mso-wrap-distance-bottom:0;mso-position-horizontal:absolute;mso-position-horizontal-relative:margin;mso-position-vertical:absolute;mso-position-vertical-relative:text;v-text-anchor:middle" o:gfxdata="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" fillcolor="white [3212]" strokecolor="white [3212]" strokeweight="2pt">
+              <v:rect w14:anchorId="7C68EBF8" id="Прямоугольник 2" o:spid="_x0000_s1026" style="position:absolute;margin-left:155.65pt;margin-top:35pt;width:154.65pt;height:32.55pt;z-index:251633664;visibility:visible;mso-wrap-style:square;mso-wrap-distance-left:9pt;mso-wrap-distance-top:0;mso-wrap-distance-right:9pt;mso-wrap-distance-bottom:0;mso-position-horizontal:absolute;mso-position-horizontal-relative:margin;mso-position-vertical:absolute;mso-position-vertical-relative:text;v-text-anchor:middle" o:gfxdata="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" fillcolor="white [3212]" strokecolor="white [3212]" strokeweight="2pt">
                 <w10:wrap anchorx="margin"/>
               </v:rect>
             </w:pict>
@@ -3155,7 +3155,7 @@
           </mc:Choice>
           <mc:Fallback>
             <w:pict>
-              <v:rect w14:anchorId="4D5BA280" id="Прямоугольник 1959580025" o:spid="_x0000_s1026" style="position:absolute;margin-left:205.3pt;margin-top:76.25pt;width:54.7pt;height:11.7pt;z-index:251629568;visibility:visible;mso-wrap-style:square;mso-width-percent:0;mso-height-percent:0;mso-wrap-distance-left:9pt;mso-wrap-distance-top:0;mso-wrap-distance-right:9pt;mso-wrap-distance-bottom:0;mso-position-horizontal:absolute;mso-position-horizontal-relative:margin;mso-position-vertical:absolute;mso-position-vertical-relative:text;mso-width-percent:0;mso-height-percent:0;mso-width-relative:margin;mso-height-relative:margin;v-text-anchor:middle" o:gfxdata="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" fillcolor="white [3212]" strokecolor="white [3212]" strokeweight="2pt">
+              <v:rect w14:anchorId="677C5AD0" id="Прямоугольник 1959580025" o:spid="_x0000_s1026" style="position:absolute;margin-left:205.3pt;margin-top:76.25pt;width:54.7pt;height:11.7pt;z-index:251629568;visibility:visible;mso-wrap-style:square;mso-width-percent:0;mso-height-percent:0;mso-wrap-distance-left:9pt;mso-wrap-distance-top:0;mso-wrap-distance-right:9pt;mso-wrap-distance-bottom:0;mso-position-horizontal:absolute;mso-position-horizontal-relative:margin;mso-position-vertical:absolute;mso-position-vertical-relative:text;mso-width-percent:0;mso-height-percent:0;mso-width-relative:margin;mso-height-relative:margin;v-text-anchor:middle" o:gfxdata="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" fillcolor="white [3212]" strokecolor="white [3212]" strokeweight="2pt">
                 <w10:wrap anchorx="margin"/>
               </v:rect>
             </w:pict>
@@ -3538,7 +3538,7 @@
           </mc:Choice>
           <mc:Fallback>
             <w:pict>
-              <v:rect w14:anchorId="23B59EAB" id="Прямоугольник 645828885" o:spid="_x0000_s1026" style="position:absolute;margin-left:209.75pt;margin-top:77.65pt;width:54.7pt;height:11.7pt;z-index:251621376;visibility:visible;mso-wrap-style:square;mso-width-percent:0;mso-height-percent:0;mso-wrap-distance-left:9pt;mso-wrap-distance-top:0;mso-wrap-distance-right:9pt;mso-wrap-distance-bottom:0;mso-position-horizontal:absolute;mso-position-horizontal-relative:margin;mso-position-vertical:absolute;mso-position-vertical-relative:text;mso-width-percent:0;mso-height-percent:0;mso-width-relative:margin;mso-height-relative:margin;v-text-anchor:middle" o:gfxdata="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" fillcolor="white [3212]" strokecolor="white [3212]" strokeweight="2pt">
+              <v:rect w14:anchorId="29B02A8C" id="Прямоугольник 645828885" o:spid="_x0000_s1026" style="position:absolute;margin-left:209.75pt;margin-top:77.65pt;width:54.7pt;height:11.7pt;z-index:251621376;visibility:visible;mso-wrap-style:square;mso-width-percent:0;mso-height-percent:0;mso-wrap-distance-left:9pt;mso-wrap-distance-top:0;mso-wrap-distance-right:9pt;mso-wrap-distance-bottom:0;mso-position-horizontal:absolute;mso-position-horizontal-relative:margin;mso-position-vertical:absolute;mso-position-vertical-relative:text;mso-width-percent:0;mso-height-percent:0;mso-width-relative:margin;mso-height-relative:margin;v-text-anchor:middle" o:gfxdata="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" fillcolor="white [3212]" strokecolor="white [3212]" strokeweight="2pt">
                 <w10:wrap anchorx="margin"/>
               </v:rect>
             </w:pict>
@@ -3995,7 +3995,6 @@
         <w:rPr>
           <w:rFonts w:ascii="Times New Roman" w:hAnsi="Times New Roman" w:cs="Times New Roman"/>
           <w:sz w:val="28"/>
-          <w:lang w:val="en-US"/>
         </w:rPr>
       </w:pPr>
     </w:p>
@@ -4006,7 +4005,6 @@
         <w:rPr>
           <w:rFonts w:ascii="Times New Roman" w:hAnsi="Times New Roman" w:cs="Times New Roman"/>
           <w:sz w:val="28"/>
-          <w:lang w:val="en-US"/>
         </w:rPr>
       </w:pPr>
     </w:p>
@@ -4017,7 +4015,6 @@
         <w:rPr>
           <w:rFonts w:ascii="Times New Roman" w:hAnsi="Times New Roman" w:cs="Times New Roman"/>
           <w:sz w:val="28"/>
-          <w:lang w:val="en-US"/>
         </w:rPr>
       </w:pPr>
       <w:r>
@@ -4084,7 +4081,6 @@
         <w:rPr>
           <w:rFonts w:ascii="Times New Roman" w:hAnsi="Times New Roman" w:cs="Times New Roman"/>
           <w:sz w:val="28"/>
-          <w:lang w:val="en-US"/>
         </w:rPr>
       </w:pPr>
     </w:p>
@@ -4095,7 +4091,6 @@
         <w:rPr>
           <w:rFonts w:ascii="Times New Roman" w:hAnsi="Times New Roman" w:cs="Times New Roman"/>
           <w:sz w:val="28"/>
-          <w:lang w:val="en-US"/>
         </w:rPr>
       </w:pPr>
     </w:p>
@@ -4106,7 +4101,6 @@
         <w:rPr>
           <w:rFonts w:ascii="Times New Roman" w:hAnsi="Times New Roman" w:cs="Times New Roman"/>
           <w:sz w:val="28"/>
-          <w:lang w:val="en-US"/>
         </w:rPr>
       </w:pPr>
     </w:p>
@@ -4117,7 +4111,6 @@
         <w:rPr>
           <w:rFonts w:ascii="Times New Roman" w:hAnsi="Times New Roman" w:cs="Times New Roman"/>
           <w:sz w:val="28"/>
-          <w:lang w:val="en-US"/>
         </w:rPr>
       </w:pPr>
     </w:p>
@@ -4128,7 +4121,6 @@
         <w:rPr>
           <w:rFonts w:ascii="Times New Roman" w:hAnsi="Times New Roman" w:cs="Times New Roman"/>
           <w:sz w:val="28"/>
-          <w:lang w:val="en-US"/>
         </w:rPr>
       </w:pPr>
     </w:p>
@@ -4512,7 +4504,6 @@
         <w:rPr>
           <w:rFonts w:ascii="Times New Roman" w:hAnsi="Times New Roman" w:cs="Times New Roman"/>
           <w:sz w:val="28"/>
-          <w:lang w:val="en-US"/>
         </w:rPr>
       </w:pPr>
       <w:r>
@@ -5173,256 +5164,240 @@
         <w:rPr>
           <w:rFonts w:ascii="Times New Roman" w:hAnsi="Times New Roman" w:cs="Times New Roman"/>
           <w:sz w:val="28"/>
-          <w:lang w:val="en-US"/>
-        </w:rPr>
-      </w:pPr>
-    </w:p>
-    <w:p>
-      <w:pPr>
-        <w:jc w:val="center"/>
-        <w:rPr>
-          <w:rFonts w:ascii="Times New Roman" w:hAnsi="Times New Roman" w:cs="Times New Roman"/>
-          <w:sz w:val="28"/>
-          <w:lang w:val="en-US"/>
-        </w:rPr>
-      </w:pPr>
-    </w:p>
-    <w:p>
-      <w:pPr>
-        <w:jc w:val="center"/>
-        <w:rPr>
-          <w:rFonts w:ascii="Times New Roman" w:hAnsi="Times New Roman" w:cs="Times New Roman"/>
-          <w:sz w:val="28"/>
-        </w:rPr>
-      </w:pPr>
-    </w:p>
-    <w:p>
-      <w:pPr>
-        <w:jc w:val="center"/>
-        <w:rPr>
-          <w:rFonts w:ascii="Times New Roman" w:hAnsi="Times New Roman" w:cs="Times New Roman"/>
-          <w:sz w:val="28"/>
-        </w:rPr>
-      </w:pPr>
-    </w:p>
-    <w:p>
-      <w:pPr>
-        <w:jc w:val="center"/>
-        <w:rPr>
-          <w:rFonts w:ascii="Times New Roman" w:hAnsi="Times New Roman" w:cs="Times New Roman"/>
-          <w:sz w:val="28"/>
-          <w:lang w:val="en-US"/>
-        </w:rPr>
-      </w:pPr>
-    </w:p>
-    <w:p>
-      <w:pPr>
-        <w:jc w:val="center"/>
-        <w:rPr>
-          <w:rFonts w:ascii="Times New Roman" w:hAnsi="Times New Roman" w:cs="Times New Roman"/>
-          <w:sz w:val="28"/>
-          <w:lang w:val="en-US"/>
-        </w:rPr>
-      </w:pPr>
-    </w:p>
-    <w:p>
-      <w:pPr>
-        <w:jc w:val="center"/>
-        <w:rPr>
-          <w:rFonts w:ascii="Times New Roman" w:hAnsi="Times New Roman" w:cs="Times New Roman"/>
-          <w:sz w:val="28"/>
-          <w:lang w:val="en-US"/>
-        </w:rPr>
-      </w:pPr>
-    </w:p>
-    <w:p>
-      <w:pPr>
-        <w:jc w:val="center"/>
-        <w:rPr>
-          <w:rFonts w:ascii="Times New Roman" w:hAnsi="Times New Roman" w:cs="Times New Roman"/>
-          <w:sz w:val="28"/>
-        </w:rPr>
-      </w:pPr>
-    </w:p>
-    <w:p>
-      <w:pPr>
-        <w:jc w:val="center"/>
-        <w:rPr>
-          <w:rFonts w:ascii="Times New Roman" w:hAnsi="Times New Roman" w:cs="Times New Roman"/>
-          <w:sz w:val="28"/>
-        </w:rPr>
-      </w:pPr>
-    </w:p>
-    <w:p>
-      <w:pPr>
-        <w:jc w:val="center"/>
-        <w:rPr>
-          <w:rFonts w:ascii="Times New Roman" w:hAnsi="Times New Roman" w:cs="Times New Roman"/>
-          <w:sz w:val="28"/>
-        </w:rPr>
-      </w:pPr>
-    </w:p>
-    <w:p>
-      <w:pPr>
-        <w:jc w:val="center"/>
-        <w:rPr>
-          <w:rFonts w:ascii="Times New Roman" w:hAnsi="Times New Roman" w:cs="Times New Roman"/>
-          <w:sz w:val="28"/>
-        </w:rPr>
-      </w:pPr>
-    </w:p>
-    <w:p>
-      <w:pPr>
-        <w:jc w:val="center"/>
-        <w:rPr>
-          <w:rFonts w:ascii="Times New Roman" w:hAnsi="Times New Roman" w:cs="Times New Roman"/>
-          <w:sz w:val="28"/>
-        </w:rPr>
-      </w:pPr>
-    </w:p>
-    <w:p>
-      <w:pPr>
-        <w:jc w:val="center"/>
-        <w:rPr>
-          <w:rFonts w:ascii="Times New Roman" w:hAnsi="Times New Roman" w:cs="Times New Roman"/>
-          <w:sz w:val="28"/>
-        </w:rPr>
-      </w:pPr>
-    </w:p>
-    <w:p>
-      <w:pPr>
-        <w:jc w:val="center"/>
-        <w:rPr>
-          <w:rFonts w:ascii="Times New Roman" w:hAnsi="Times New Roman" w:cs="Times New Roman"/>
-          <w:sz w:val="28"/>
-        </w:rPr>
-      </w:pPr>
-    </w:p>
-    <w:p>
-      <w:pPr>
-        <w:jc w:val="center"/>
-        <w:rPr>
-          <w:rFonts w:ascii="Times New Roman" w:hAnsi="Times New Roman" w:cs="Times New Roman"/>
-          <w:sz w:val="28"/>
-        </w:rPr>
-      </w:pPr>
-    </w:p>
-    <w:p>
-      <w:pPr>
-        <w:jc w:val="center"/>
-        <w:rPr>
-          <w:rFonts w:ascii="Times New Roman" w:hAnsi="Times New Roman" w:cs="Times New Roman"/>
-          <w:sz w:val="28"/>
-        </w:rPr>
-      </w:pPr>
-    </w:p>
-    <w:p>
-      <w:pPr>
-        <w:jc w:val="center"/>
-        <w:rPr>
-          <w:rFonts w:ascii="Times New Roman" w:hAnsi="Times New Roman" w:cs="Times New Roman"/>
-          <w:sz w:val="28"/>
-          <w:lang w:val="en-US"/>
-        </w:rPr>
-      </w:pPr>
-    </w:p>
-    <w:p>
-      <w:pPr>
-        <w:jc w:val="center"/>
-        <w:rPr>
-          <w:rFonts w:ascii="Times New Roman" w:hAnsi="Times New Roman" w:cs="Times New Roman"/>
-          <w:sz w:val="28"/>
-          <w:lang w:val="en-US"/>
-        </w:rPr>
-      </w:pPr>
-    </w:p>
-    <w:p>
-      <w:pPr>
-        <w:jc w:val="center"/>
-        <w:rPr>
-          <w:rFonts w:ascii="Times New Roman" w:hAnsi="Times New Roman" w:cs="Times New Roman"/>
-          <w:sz w:val="28"/>
-          <w:lang w:val="en-US"/>
-        </w:rPr>
-      </w:pPr>
-    </w:p>
-    <w:p>
-      <w:pPr>
-        <w:jc w:val="center"/>
-        <w:rPr>
-          <w:rFonts w:ascii="Times New Roman" w:hAnsi="Times New Roman" w:cs="Times New Roman"/>
-          <w:sz w:val="28"/>
-          <w:lang w:val="en-US"/>
-        </w:rPr>
-      </w:pPr>
-    </w:p>
-    <w:p>
-      <w:pPr>
-        <w:jc w:val="center"/>
-        <w:rPr>
-          <w:rFonts w:ascii="Times New Roman" w:hAnsi="Times New Roman" w:cs="Times New Roman"/>
-          <w:sz w:val="28"/>
-          <w:lang w:val="en-US"/>
-        </w:rPr>
-      </w:pPr>
-    </w:p>
-    <w:p>
-      <w:pPr>
-        <w:jc w:val="center"/>
-        <w:rPr>
-          <w:rFonts w:ascii="Times New Roman" w:hAnsi="Times New Roman" w:cs="Times New Roman"/>
-          <w:sz w:val="28"/>
-          <w:lang w:val="en-US"/>
-        </w:rPr>
-      </w:pPr>
-    </w:p>
-    <w:p>
-      <w:pPr>
-        <w:jc w:val="center"/>
-        <w:rPr>
-          <w:rFonts w:ascii="Times New Roman" w:hAnsi="Times New Roman" w:cs="Times New Roman"/>
-          <w:sz w:val="28"/>
-          <w:lang w:val="en-US"/>
-        </w:rPr>
-      </w:pPr>
-    </w:p>
-    <w:p>
-      <w:pPr>
-        <w:jc w:val="center"/>
-        <w:rPr>
-          <w:rFonts w:ascii="Times New Roman" w:hAnsi="Times New Roman" w:cs="Times New Roman"/>
-          <w:sz w:val="28"/>
-          <w:lang w:val="en-US"/>
-        </w:rPr>
-      </w:pPr>
-    </w:p>
-    <w:p>
-      <w:pPr>
-        <w:jc w:val="center"/>
-        <w:rPr>
-          <w:rFonts w:ascii="Times New Roman" w:hAnsi="Times New Roman" w:cs="Times New Roman"/>
-          <w:sz w:val="28"/>
-          <w:lang w:val="en-US"/>
-        </w:rPr>
-      </w:pPr>
-    </w:p>
-    <w:p>
-      <w:pPr>
-        <w:jc w:val="center"/>
-        <w:rPr>
-          <w:rFonts w:ascii="Times New Roman" w:hAnsi="Times New Roman" w:cs="Times New Roman"/>
-          <w:sz w:val="28"/>
-          <w:lang w:val="en-US"/>
-        </w:rPr>
-      </w:pPr>
-    </w:p>
-    <w:p>
-      <w:pPr>
-        <w:jc w:val="center"/>
-        <w:rPr>
-          <w:rFonts w:ascii="Times New Roman" w:hAnsi="Times New Roman" w:cs="Times New Roman"/>
-          <w:sz w:val="28"/>
-          <w:lang w:val="en-US"/>
+        </w:rPr>
+      </w:pPr>
+    </w:p>
+    <w:p>
+      <w:pPr>
+        <w:jc w:val="center"/>
+        <w:rPr>
+          <w:rFonts w:ascii="Times New Roman" w:hAnsi="Times New Roman" w:cs="Times New Roman"/>
+          <w:sz w:val="28"/>
+        </w:rPr>
+      </w:pPr>
+    </w:p>
+    <w:p>
+      <w:pPr>
+        <w:jc w:val="center"/>
+        <w:rPr>
+          <w:rFonts w:ascii="Times New Roman" w:hAnsi="Times New Roman" w:cs="Times New Roman"/>
+          <w:sz w:val="28"/>
+        </w:rPr>
+      </w:pPr>
+    </w:p>
+    <w:p>
+      <w:pPr>
+        <w:jc w:val="center"/>
+        <w:rPr>
+          <w:rFonts w:ascii="Times New Roman" w:hAnsi="Times New Roman" w:cs="Times New Roman"/>
+          <w:sz w:val="28"/>
+        </w:rPr>
+      </w:pPr>
+    </w:p>
+    <w:p>
+      <w:pPr>
+        <w:jc w:val="center"/>
+        <w:rPr>
+          <w:rFonts w:ascii="Times New Roman" w:hAnsi="Times New Roman" w:cs="Times New Roman"/>
+          <w:sz w:val="28"/>
+        </w:rPr>
+      </w:pPr>
+    </w:p>
+    <w:p>
+      <w:pPr>
+        <w:jc w:val="center"/>
+        <w:rPr>
+          <w:rFonts w:ascii="Times New Roman" w:hAnsi="Times New Roman" w:cs="Times New Roman"/>
+          <w:sz w:val="28"/>
+        </w:rPr>
+      </w:pPr>
+    </w:p>
+    <w:p>
+      <w:pPr>
+        <w:jc w:val="center"/>
+        <w:rPr>
+          <w:rFonts w:ascii="Times New Roman" w:hAnsi="Times New Roman" w:cs="Times New Roman"/>
+          <w:sz w:val="28"/>
+        </w:rPr>
+      </w:pPr>
+    </w:p>
+    <w:p>
+      <w:pPr>
+        <w:jc w:val="center"/>
+        <w:rPr>
+          <w:rFonts w:ascii="Times New Roman" w:hAnsi="Times New Roman" w:cs="Times New Roman"/>
+          <w:sz w:val="28"/>
+        </w:rPr>
+      </w:pPr>
+    </w:p>
+    <w:p>
+      <w:pPr>
+        <w:jc w:val="center"/>
+        <w:rPr>
+          <w:rFonts w:ascii="Times New Roman" w:hAnsi="Times New Roman" w:cs="Times New Roman"/>
+          <w:sz w:val="28"/>
+        </w:rPr>
+      </w:pPr>
+    </w:p>
+    <w:p>
+      <w:pPr>
+        <w:jc w:val="center"/>
+        <w:rPr>
+          <w:rFonts w:ascii="Times New Roman" w:hAnsi="Times New Roman" w:cs="Times New Roman"/>
+          <w:sz w:val="28"/>
+        </w:rPr>
+      </w:pPr>
+    </w:p>
+    <w:p>
+      <w:pPr>
+        <w:jc w:val="center"/>
+        <w:rPr>
+          <w:rFonts w:ascii="Times New Roman" w:hAnsi="Times New Roman" w:cs="Times New Roman"/>
+          <w:sz w:val="28"/>
+        </w:rPr>
+      </w:pPr>
+    </w:p>
+    <w:p>
+      <w:pPr>
+        <w:jc w:val="center"/>
+        <w:rPr>
+          <w:rFonts w:ascii="Times New Roman" w:hAnsi="Times New Roman" w:cs="Times New Roman"/>
+          <w:sz w:val="28"/>
+        </w:rPr>
+      </w:pPr>
+    </w:p>
+    <w:p>
+      <w:pPr>
+        <w:jc w:val="center"/>
+        <w:rPr>
+          <w:rFonts w:ascii="Times New Roman" w:hAnsi="Times New Roman" w:cs="Times New Roman"/>
+          <w:sz w:val="28"/>
+        </w:rPr>
+      </w:pPr>
+    </w:p>
+    <w:p>
+      <w:pPr>
+        <w:jc w:val="center"/>
+        <w:rPr>
+          <w:rFonts w:ascii="Times New Roman" w:hAnsi="Times New Roman" w:cs="Times New Roman"/>
+          <w:sz w:val="28"/>
+        </w:rPr>
+      </w:pPr>
+    </w:p>
+    <w:p>
+      <w:pPr>
+        <w:jc w:val="center"/>
+        <w:rPr>
+          <w:rFonts w:ascii="Times New Roman" w:hAnsi="Times New Roman" w:cs="Times New Roman"/>
+          <w:sz w:val="28"/>
+        </w:rPr>
+      </w:pPr>
+    </w:p>
+    <w:p>
+      <w:pPr>
+        <w:jc w:val="center"/>
+        <w:rPr>
+          <w:rFonts w:ascii="Times New Roman" w:hAnsi="Times New Roman" w:cs="Times New Roman"/>
+          <w:sz w:val="28"/>
+        </w:rPr>
+      </w:pPr>
+    </w:p>
+    <w:p>
+      <w:pPr>
+        <w:jc w:val="center"/>
+        <w:rPr>
+          <w:rFonts w:ascii="Times New Roman" w:hAnsi="Times New Roman" w:cs="Times New Roman"/>
+          <w:sz w:val="28"/>
+        </w:rPr>
+      </w:pPr>
+    </w:p>
+    <w:p>
+      <w:pPr>
+        <w:jc w:val="center"/>
+        <w:rPr>
+          <w:rFonts w:ascii="Times New Roman" w:hAnsi="Times New Roman" w:cs="Times New Roman"/>
+          <w:sz w:val="28"/>
+        </w:rPr>
+      </w:pPr>
+    </w:p>
+    <w:p>
+      <w:pPr>
+        <w:jc w:val="center"/>
+        <w:rPr>
+          <w:rFonts w:ascii="Times New Roman" w:hAnsi="Times New Roman" w:cs="Times New Roman"/>
+          <w:sz w:val="28"/>
+        </w:rPr>
+      </w:pPr>
+    </w:p>
+    <w:p>
+      <w:pPr>
+        <w:jc w:val="center"/>
+        <w:rPr>
+          <w:rFonts w:ascii="Times New Roman" w:hAnsi="Times New Roman" w:cs="Times New Roman"/>
+          <w:sz w:val="28"/>
+        </w:rPr>
+      </w:pPr>
+    </w:p>
+    <w:p>
+      <w:pPr>
+        <w:jc w:val="center"/>
+        <w:rPr>
+          <w:rFonts w:ascii="Times New Roman" w:hAnsi="Times New Roman" w:cs="Times New Roman"/>
+          <w:sz w:val="28"/>
+        </w:rPr>
+      </w:pPr>
+    </w:p>
+    <w:p>
+      <w:pPr>
+        <w:jc w:val="center"/>
+        <w:rPr>
+          <w:rFonts w:ascii="Times New Roman" w:hAnsi="Times New Roman" w:cs="Times New Roman"/>
+          <w:sz w:val="28"/>
+        </w:rPr>
+      </w:pPr>
+    </w:p>
+    <w:p>
+      <w:pPr>
+        <w:jc w:val="center"/>
+        <w:rPr>
+          <w:rFonts w:ascii="Times New Roman" w:hAnsi="Times New Roman" w:cs="Times New Roman"/>
+          <w:sz w:val="28"/>
+        </w:rPr>
+      </w:pPr>
+    </w:p>
+    <w:p>
+      <w:pPr>
+        <w:jc w:val="center"/>
+        <w:rPr>
+          <w:rFonts w:ascii="Times New Roman" w:hAnsi="Times New Roman" w:cs="Times New Roman"/>
+          <w:sz w:val="28"/>
+        </w:rPr>
+      </w:pPr>
+    </w:p>
+    <w:p>
+      <w:pPr>
+        <w:jc w:val="center"/>
+        <w:rPr>
+          <w:rFonts w:ascii="Times New Roman" w:hAnsi="Times New Roman" w:cs="Times New Roman"/>
+          <w:sz w:val="28"/>
+        </w:rPr>
+      </w:pPr>
+    </w:p>
+    <w:p>
+      <w:pPr>
+        <w:jc w:val="center"/>
+        <w:rPr>
+          <w:rFonts w:ascii="Times New Roman" w:hAnsi="Times New Roman" w:cs="Times New Roman"/>
+          <w:sz w:val="28"/>
+        </w:rPr>
+      </w:pPr>
+    </w:p>
+    <w:p>
+      <w:pPr>
+        <w:jc w:val="center"/>
+        <w:rPr>
+          <w:rFonts w:ascii="Times New Roman" w:hAnsi="Times New Roman" w:cs="Times New Roman"/>
+          <w:sz w:val="28"/>
         </w:rPr>
       </w:pPr>
       <w:r>
@@ -5433,13 +5408,13 @@
         </w:rPr>
         <w:lastRenderedPageBreak/>
         <w:drawing>
-          <wp:anchor distT="0" distB="0" distL="114300" distR="114300" simplePos="0" relativeHeight="251669504" behindDoc="0" locked="0" layoutInCell="1" allowOverlap="1" wp14:anchorId="185BD5B8" wp14:editId="63971119">
+          <wp:anchor distT="0" distB="0" distL="114300" distR="114300" simplePos="0" relativeHeight="251669504" behindDoc="0" locked="0" layoutInCell="1" allowOverlap="1" wp14:anchorId="185BD5B8" wp14:editId="3CC152AF">
             <wp:simplePos x="0" y="0"/>
             <wp:positionH relativeFrom="column">
-              <wp:posOffset>-775335</wp:posOffset>
+              <wp:posOffset>-778210</wp:posOffset>
             </wp:positionH>
             <wp:positionV relativeFrom="paragraph">
-              <wp:posOffset>-396240</wp:posOffset>
+              <wp:posOffset>-392286</wp:posOffset>
             </wp:positionV>
             <wp:extent cx="6953250" cy="7120250"/>
             <wp:effectExtent l="0" t="0" r="0" b="5080"/>
@@ -5452,10 +5427,10 @@
               <a:graphicData uri="http://schemas.openxmlformats.org/drawingml/2006/picture">
                 <pic:pic xmlns:pic="http://schemas.openxmlformats.org/drawingml/2006/picture">
                   <pic:nvPicPr>
-                    <pic:cNvPr id="1978899312" name="Рисунок 1978899312"/>
+                    <pic:cNvPr id="1978899312" name="Рисунок 6"/>
                     <pic:cNvPicPr/>
                   </pic:nvPicPr>
-                  <pic:blipFill rotWithShape="1">
+                  <pic:blipFill>
                     <a:blip r:embed="rId17">
                       <a:extLst>
                         <a:ext uri="{28A0092B-C50C-407E-A947-70E740481C1C}">
@@ -5463,8 +5438,10 @@
                         </a:ext>
                       </a:extLst>
                     </a:blip>
-                    <a:srcRect r="26516" b="23266"/>
-                    <a:stretch/>
+                    <a:srcRect t="70" b="70"/>
+                    <a:stretch>
+                      <a:fillRect/>
+                    </a:stretch>
                   </pic:blipFill>
                   <pic:spPr bwMode="auto">
                     <a:xfrm>
@@ -5502,297 +5479,267 @@
         <w:rPr>
           <w:rFonts w:ascii="Times New Roman" w:hAnsi="Times New Roman" w:cs="Times New Roman"/>
           <w:sz w:val="28"/>
-          <w:lang w:val="en-US"/>
-        </w:rPr>
-      </w:pPr>
-    </w:p>
-    <w:p>
-      <w:pPr>
-        <w:jc w:val="center"/>
-        <w:rPr>
-          <w:rFonts w:ascii="Times New Roman" w:hAnsi="Times New Roman" w:cs="Times New Roman"/>
-          <w:sz w:val="28"/>
-          <w:lang w:val="en-US"/>
-        </w:rPr>
-      </w:pPr>
-    </w:p>
-    <w:p>
-      <w:pPr>
-        <w:jc w:val="center"/>
-        <w:rPr>
-          <w:rFonts w:ascii="Times New Roman" w:hAnsi="Times New Roman" w:cs="Times New Roman"/>
-          <w:sz w:val="28"/>
-          <w:lang w:val="en-US"/>
-        </w:rPr>
-      </w:pPr>
-    </w:p>
-    <w:p>
-      <w:pPr>
-        <w:jc w:val="center"/>
-        <w:rPr>
-          <w:rFonts w:ascii="Times New Roman" w:hAnsi="Times New Roman" w:cs="Times New Roman"/>
-          <w:sz w:val="28"/>
-          <w:lang w:val="en-US"/>
-        </w:rPr>
-      </w:pPr>
-    </w:p>
-    <w:p>
-      <w:pPr>
-        <w:jc w:val="center"/>
-        <w:rPr>
-          <w:rFonts w:ascii="Times New Roman" w:hAnsi="Times New Roman" w:cs="Times New Roman"/>
-          <w:sz w:val="28"/>
-          <w:lang w:val="en-US"/>
-        </w:rPr>
-      </w:pPr>
-    </w:p>
-    <w:p>
-      <w:pPr>
-        <w:jc w:val="center"/>
-        <w:rPr>
-          <w:rFonts w:ascii="Times New Roman" w:hAnsi="Times New Roman" w:cs="Times New Roman"/>
-          <w:sz w:val="28"/>
-          <w:lang w:val="en-US"/>
-        </w:rPr>
-      </w:pPr>
-    </w:p>
-    <w:p>
-      <w:pPr>
-        <w:jc w:val="center"/>
-        <w:rPr>
-          <w:rFonts w:ascii="Times New Roman" w:hAnsi="Times New Roman" w:cs="Times New Roman"/>
-          <w:sz w:val="28"/>
-          <w:lang w:val="en-US"/>
-        </w:rPr>
-      </w:pPr>
-    </w:p>
-    <w:p>
-      <w:pPr>
-        <w:jc w:val="center"/>
-        <w:rPr>
-          <w:rFonts w:ascii="Times New Roman" w:hAnsi="Times New Roman" w:cs="Times New Roman"/>
-          <w:sz w:val="28"/>
-          <w:lang w:val="en-US"/>
-        </w:rPr>
-      </w:pPr>
-    </w:p>
-    <w:p>
-      <w:pPr>
-        <w:jc w:val="center"/>
-        <w:rPr>
-          <w:rFonts w:ascii="Times New Roman" w:hAnsi="Times New Roman" w:cs="Times New Roman"/>
-          <w:sz w:val="28"/>
-          <w:lang w:val="en-US"/>
-        </w:rPr>
-      </w:pPr>
-    </w:p>
-    <w:p>
-      <w:pPr>
-        <w:jc w:val="center"/>
-        <w:rPr>
-          <w:rFonts w:ascii="Times New Roman" w:hAnsi="Times New Roman" w:cs="Times New Roman"/>
-          <w:sz w:val="28"/>
-          <w:lang w:val="en-US"/>
-        </w:rPr>
-      </w:pPr>
-    </w:p>
-    <w:p>
-      <w:pPr>
-        <w:jc w:val="center"/>
-        <w:rPr>
-          <w:rFonts w:ascii="Times New Roman" w:hAnsi="Times New Roman" w:cs="Times New Roman"/>
-          <w:sz w:val="28"/>
-          <w:lang w:val="en-US"/>
-        </w:rPr>
-      </w:pPr>
-    </w:p>
-    <w:p>
-      <w:pPr>
-        <w:jc w:val="center"/>
-        <w:rPr>
-          <w:rFonts w:ascii="Times New Roman" w:hAnsi="Times New Roman" w:cs="Times New Roman"/>
-          <w:sz w:val="28"/>
-          <w:lang w:val="en-US"/>
-        </w:rPr>
-      </w:pPr>
-    </w:p>
-    <w:p>
-      <w:pPr>
-        <w:jc w:val="center"/>
-        <w:rPr>
-          <w:rFonts w:ascii="Times New Roman" w:hAnsi="Times New Roman" w:cs="Times New Roman"/>
-          <w:sz w:val="28"/>
-          <w:lang w:val="en-US"/>
-        </w:rPr>
-      </w:pPr>
-    </w:p>
-    <w:p>
-      <w:pPr>
-        <w:jc w:val="center"/>
-        <w:rPr>
-          <w:rFonts w:ascii="Times New Roman" w:hAnsi="Times New Roman" w:cs="Times New Roman"/>
-          <w:sz w:val="28"/>
-          <w:lang w:val="en-US"/>
-        </w:rPr>
-      </w:pPr>
-    </w:p>
-    <w:p>
-      <w:pPr>
-        <w:jc w:val="center"/>
-        <w:rPr>
-          <w:rFonts w:ascii="Times New Roman" w:hAnsi="Times New Roman" w:cs="Times New Roman"/>
-          <w:sz w:val="28"/>
-          <w:lang w:val="en-US"/>
-        </w:rPr>
-      </w:pPr>
-    </w:p>
-    <w:p>
-      <w:pPr>
-        <w:jc w:val="center"/>
-        <w:rPr>
-          <w:rFonts w:ascii="Times New Roman" w:hAnsi="Times New Roman" w:cs="Times New Roman"/>
-          <w:sz w:val="28"/>
-          <w:lang w:val="en-US"/>
-        </w:rPr>
-      </w:pPr>
-    </w:p>
-    <w:p>
-      <w:pPr>
-        <w:jc w:val="center"/>
-        <w:rPr>
-          <w:rFonts w:ascii="Times New Roman" w:hAnsi="Times New Roman" w:cs="Times New Roman"/>
-          <w:sz w:val="28"/>
-          <w:lang w:val="en-US"/>
-        </w:rPr>
-      </w:pPr>
-    </w:p>
-    <w:p>
-      <w:pPr>
-        <w:jc w:val="center"/>
-        <w:rPr>
-          <w:rFonts w:ascii="Times New Roman" w:hAnsi="Times New Roman" w:cs="Times New Roman"/>
-          <w:sz w:val="28"/>
-          <w:lang w:val="en-US"/>
-        </w:rPr>
-      </w:pPr>
-    </w:p>
-    <w:p>
-      <w:pPr>
-        <w:jc w:val="center"/>
-        <w:rPr>
-          <w:rFonts w:ascii="Times New Roman" w:hAnsi="Times New Roman" w:cs="Times New Roman"/>
-          <w:sz w:val="28"/>
-          <w:lang w:val="en-US"/>
-        </w:rPr>
-      </w:pPr>
-    </w:p>
-    <w:p>
-      <w:pPr>
-        <w:jc w:val="center"/>
-        <w:rPr>
-          <w:rFonts w:ascii="Times New Roman" w:hAnsi="Times New Roman" w:cs="Times New Roman"/>
-          <w:sz w:val="28"/>
-          <w:lang w:val="en-US"/>
-        </w:rPr>
-      </w:pPr>
-    </w:p>
-    <w:p>
-      <w:pPr>
-        <w:jc w:val="center"/>
-        <w:rPr>
-          <w:rFonts w:ascii="Times New Roman" w:hAnsi="Times New Roman" w:cs="Times New Roman"/>
-          <w:sz w:val="28"/>
-          <w:lang w:val="en-US"/>
-        </w:rPr>
-      </w:pPr>
-    </w:p>
-    <w:p>
-      <w:pPr>
-        <w:jc w:val="center"/>
-        <w:rPr>
-          <w:rFonts w:ascii="Times New Roman" w:hAnsi="Times New Roman" w:cs="Times New Roman"/>
-          <w:sz w:val="28"/>
-          <w:lang w:val="en-US"/>
-        </w:rPr>
-      </w:pPr>
-    </w:p>
-    <w:p>
-      <w:pPr>
-        <w:jc w:val="center"/>
-        <w:rPr>
-          <w:rFonts w:ascii="Times New Roman" w:hAnsi="Times New Roman" w:cs="Times New Roman"/>
-          <w:sz w:val="28"/>
-          <w:lang w:val="en-US"/>
-        </w:rPr>
-      </w:pPr>
-    </w:p>
-    <w:p>
-      <w:pPr>
-        <w:jc w:val="center"/>
-        <w:rPr>
-          <w:rFonts w:ascii="Times New Roman" w:hAnsi="Times New Roman" w:cs="Times New Roman"/>
-          <w:sz w:val="28"/>
-          <w:lang w:val="en-US"/>
-        </w:rPr>
-      </w:pPr>
-    </w:p>
-    <w:p>
-      <w:pPr>
-        <w:jc w:val="center"/>
-        <w:rPr>
-          <w:rFonts w:ascii="Times New Roman" w:hAnsi="Times New Roman" w:cs="Times New Roman"/>
-          <w:sz w:val="28"/>
-          <w:lang w:val="en-US"/>
-        </w:rPr>
-      </w:pPr>
-    </w:p>
-    <w:p>
-      <w:pPr>
-        <w:jc w:val="center"/>
-        <w:rPr>
-          <w:rFonts w:ascii="Times New Roman" w:hAnsi="Times New Roman" w:cs="Times New Roman"/>
-          <w:sz w:val="28"/>
-          <w:lang w:val="en-US"/>
-        </w:rPr>
-      </w:pPr>
-    </w:p>
-    <w:p>
-      <w:pPr>
-        <w:jc w:val="center"/>
-        <w:rPr>
-          <w:rFonts w:ascii="Times New Roman" w:hAnsi="Times New Roman" w:cs="Times New Roman"/>
-          <w:sz w:val="28"/>
-          <w:lang w:val="en-US"/>
-        </w:rPr>
-      </w:pPr>
-    </w:p>
-    <w:p>
-      <w:pPr>
-        <w:jc w:val="center"/>
-        <w:rPr>
-          <w:rFonts w:ascii="Times New Roman" w:hAnsi="Times New Roman" w:cs="Times New Roman"/>
-          <w:sz w:val="28"/>
-          <w:lang w:val="en-US"/>
-        </w:rPr>
-      </w:pPr>
-    </w:p>
-    <w:p>
-      <w:pPr>
-        <w:jc w:val="center"/>
-        <w:rPr>
-          <w:rFonts w:ascii="Times New Roman" w:hAnsi="Times New Roman" w:cs="Times New Roman"/>
-          <w:sz w:val="28"/>
-          <w:lang w:val="en-US"/>
-        </w:rPr>
-      </w:pPr>
-    </w:p>
-    <w:p>
-      <w:pPr>
-        <w:jc w:val="center"/>
-        <w:rPr>
-          <w:rFonts w:ascii="Times New Roman" w:hAnsi="Times New Roman" w:cs="Times New Roman"/>
-          <w:sz w:val="28"/>
-          <w:lang w:val="en-US"/>
+        </w:rPr>
+      </w:pPr>
+    </w:p>
+    <w:p>
+      <w:pPr>
+        <w:jc w:val="center"/>
+        <w:rPr>
+          <w:rFonts w:ascii="Times New Roman" w:hAnsi="Times New Roman" w:cs="Times New Roman"/>
+          <w:sz w:val="28"/>
+        </w:rPr>
+      </w:pPr>
+    </w:p>
+    <w:p>
+      <w:pPr>
+        <w:jc w:val="center"/>
+        <w:rPr>
+          <w:rFonts w:ascii="Times New Roman" w:hAnsi="Times New Roman" w:cs="Times New Roman"/>
+          <w:sz w:val="28"/>
+        </w:rPr>
+      </w:pPr>
+    </w:p>
+    <w:p>
+      <w:pPr>
+        <w:jc w:val="center"/>
+        <w:rPr>
+          <w:rFonts w:ascii="Times New Roman" w:hAnsi="Times New Roman" w:cs="Times New Roman"/>
+          <w:sz w:val="28"/>
+        </w:rPr>
+      </w:pPr>
+    </w:p>
+    <w:p>
+      <w:pPr>
+        <w:jc w:val="center"/>
+        <w:rPr>
+          <w:rFonts w:ascii="Times New Roman" w:hAnsi="Times New Roman" w:cs="Times New Roman"/>
+          <w:sz w:val="28"/>
+        </w:rPr>
+      </w:pPr>
+    </w:p>
+    <w:p>
+      <w:pPr>
+        <w:jc w:val="center"/>
+        <w:rPr>
+          <w:rFonts w:ascii="Times New Roman" w:hAnsi="Times New Roman" w:cs="Times New Roman"/>
+          <w:sz w:val="28"/>
+        </w:rPr>
+      </w:pPr>
+    </w:p>
+    <w:p>
+      <w:pPr>
+        <w:jc w:val="center"/>
+        <w:rPr>
+          <w:rFonts w:ascii="Times New Roman" w:hAnsi="Times New Roman" w:cs="Times New Roman"/>
+          <w:sz w:val="28"/>
+        </w:rPr>
+      </w:pPr>
+    </w:p>
+    <w:p>
+      <w:pPr>
+        <w:jc w:val="center"/>
+        <w:rPr>
+          <w:rFonts w:ascii="Times New Roman" w:hAnsi="Times New Roman" w:cs="Times New Roman"/>
+          <w:sz w:val="28"/>
+        </w:rPr>
+      </w:pPr>
+    </w:p>
+    <w:p>
+      <w:pPr>
+        <w:jc w:val="center"/>
+        <w:rPr>
+          <w:rFonts w:ascii="Times New Roman" w:hAnsi="Times New Roman" w:cs="Times New Roman"/>
+          <w:sz w:val="28"/>
+        </w:rPr>
+      </w:pPr>
+    </w:p>
+    <w:p>
+      <w:pPr>
+        <w:jc w:val="center"/>
+        <w:rPr>
+          <w:rFonts w:ascii="Times New Roman" w:hAnsi="Times New Roman" w:cs="Times New Roman"/>
+          <w:sz w:val="28"/>
+        </w:rPr>
+      </w:pPr>
+    </w:p>
+    <w:p>
+      <w:pPr>
+        <w:jc w:val="center"/>
+        <w:rPr>
+          <w:rFonts w:ascii="Times New Roman" w:hAnsi="Times New Roman" w:cs="Times New Roman"/>
+          <w:sz w:val="28"/>
+        </w:rPr>
+      </w:pPr>
+    </w:p>
+    <w:p>
+      <w:pPr>
+        <w:jc w:val="center"/>
+        <w:rPr>
+          <w:rFonts w:ascii="Times New Roman" w:hAnsi="Times New Roman" w:cs="Times New Roman"/>
+          <w:sz w:val="28"/>
+        </w:rPr>
+      </w:pPr>
+    </w:p>
+    <w:p>
+      <w:pPr>
+        <w:jc w:val="center"/>
+        <w:rPr>
+          <w:rFonts w:ascii="Times New Roman" w:hAnsi="Times New Roman" w:cs="Times New Roman"/>
+          <w:sz w:val="28"/>
+        </w:rPr>
+      </w:pPr>
+    </w:p>
+    <w:p>
+      <w:pPr>
+        <w:jc w:val="center"/>
+        <w:rPr>
+          <w:rFonts w:ascii="Times New Roman" w:hAnsi="Times New Roman" w:cs="Times New Roman"/>
+          <w:sz w:val="28"/>
+        </w:rPr>
+      </w:pPr>
+    </w:p>
+    <w:p>
+      <w:pPr>
+        <w:jc w:val="center"/>
+        <w:rPr>
+          <w:rFonts w:ascii="Times New Roman" w:hAnsi="Times New Roman" w:cs="Times New Roman"/>
+          <w:sz w:val="28"/>
+        </w:rPr>
+      </w:pPr>
+    </w:p>
+    <w:p>
+      <w:pPr>
+        <w:jc w:val="center"/>
+        <w:rPr>
+          <w:rFonts w:ascii="Times New Roman" w:hAnsi="Times New Roman" w:cs="Times New Roman"/>
+          <w:sz w:val="28"/>
+        </w:rPr>
+      </w:pPr>
+    </w:p>
+    <w:p>
+      <w:pPr>
+        <w:jc w:val="center"/>
+        <w:rPr>
+          <w:rFonts w:ascii="Times New Roman" w:hAnsi="Times New Roman" w:cs="Times New Roman"/>
+          <w:sz w:val="28"/>
+        </w:rPr>
+      </w:pPr>
+    </w:p>
+    <w:p>
+      <w:pPr>
+        <w:jc w:val="center"/>
+        <w:rPr>
+          <w:rFonts w:ascii="Times New Roman" w:hAnsi="Times New Roman" w:cs="Times New Roman"/>
+          <w:sz w:val="28"/>
+        </w:rPr>
+      </w:pPr>
+    </w:p>
+    <w:p>
+      <w:pPr>
+        <w:jc w:val="center"/>
+        <w:rPr>
+          <w:rFonts w:ascii="Times New Roman" w:hAnsi="Times New Roman" w:cs="Times New Roman"/>
+          <w:sz w:val="28"/>
+        </w:rPr>
+      </w:pPr>
+    </w:p>
+    <w:p>
+      <w:pPr>
+        <w:jc w:val="center"/>
+        <w:rPr>
+          <w:rFonts w:ascii="Times New Roman" w:hAnsi="Times New Roman" w:cs="Times New Roman"/>
+          <w:sz w:val="28"/>
+        </w:rPr>
+      </w:pPr>
+    </w:p>
+    <w:p>
+      <w:pPr>
+        <w:jc w:val="center"/>
+        <w:rPr>
+          <w:rFonts w:ascii="Times New Roman" w:hAnsi="Times New Roman" w:cs="Times New Roman"/>
+          <w:sz w:val="28"/>
+        </w:rPr>
+      </w:pPr>
+    </w:p>
+    <w:p>
+      <w:pPr>
+        <w:jc w:val="center"/>
+        <w:rPr>
+          <w:rFonts w:ascii="Times New Roman" w:hAnsi="Times New Roman" w:cs="Times New Roman"/>
+          <w:sz w:val="28"/>
+        </w:rPr>
+      </w:pPr>
+    </w:p>
+    <w:p>
+      <w:pPr>
+        <w:jc w:val="center"/>
+        <w:rPr>
+          <w:rFonts w:ascii="Times New Roman" w:hAnsi="Times New Roman" w:cs="Times New Roman"/>
+          <w:sz w:val="28"/>
+        </w:rPr>
+      </w:pPr>
+    </w:p>
+    <w:p>
+      <w:pPr>
+        <w:jc w:val="center"/>
+        <w:rPr>
+          <w:rFonts w:ascii="Times New Roman" w:hAnsi="Times New Roman" w:cs="Times New Roman"/>
+          <w:sz w:val="28"/>
+        </w:rPr>
+      </w:pPr>
+    </w:p>
+    <w:p>
+      <w:pPr>
+        <w:jc w:val="center"/>
+        <w:rPr>
+          <w:rFonts w:ascii="Times New Roman" w:hAnsi="Times New Roman" w:cs="Times New Roman"/>
+          <w:sz w:val="28"/>
+        </w:rPr>
+      </w:pPr>
+    </w:p>
+    <w:p>
+      <w:pPr>
+        <w:jc w:val="center"/>
+        <w:rPr>
+          <w:rFonts w:ascii="Times New Roman" w:hAnsi="Times New Roman" w:cs="Times New Roman"/>
+          <w:sz w:val="28"/>
+        </w:rPr>
+      </w:pPr>
+    </w:p>
+    <w:p>
+      <w:pPr>
+        <w:jc w:val="center"/>
+        <w:rPr>
+          <w:rFonts w:ascii="Times New Roman" w:hAnsi="Times New Roman" w:cs="Times New Roman"/>
+          <w:sz w:val="28"/>
+        </w:rPr>
+      </w:pPr>
+    </w:p>
+    <w:p>
+      <w:pPr>
+        <w:jc w:val="center"/>
+        <w:rPr>
+          <w:rFonts w:ascii="Times New Roman" w:hAnsi="Times New Roman" w:cs="Times New Roman"/>
+          <w:sz w:val="28"/>
+        </w:rPr>
+      </w:pPr>
+    </w:p>
+    <w:p>
+      <w:pPr>
+        <w:jc w:val="center"/>
+        <w:rPr>
+          <w:rFonts w:ascii="Times New Roman" w:hAnsi="Times New Roman" w:cs="Times New Roman"/>
+          <w:sz w:val="28"/>
+        </w:rPr>
+      </w:pPr>
+    </w:p>
+    <w:p>
+      <w:pPr>
+        <w:jc w:val="center"/>
+        <w:rPr>
+          <w:rFonts w:ascii="Times New Roman" w:hAnsi="Times New Roman" w:cs="Times New Roman"/>
+          <w:sz w:val="28"/>
         </w:rPr>
       </w:pPr>
     </w:p>
@@ -5899,43 +5846,14 @@
         <w:rPr>
           <w:rFonts w:ascii="Times New Roman" w:hAnsi="Times New Roman" w:cs="Times New Roman"/>
           <w:sz w:val="28"/>
-          <w:lang w:val="en-US"/>
-        </w:rPr>
-      </w:pPr>
-      <w:r>
-        <w:rPr>
-          <w:rFonts w:ascii="Times New Roman" w:hAnsi="Times New Roman" w:cs="Times New Roman"/>
-          <w:sz w:val="28"/>
-        </w:rPr>
-        <w:t>Граф-схема алгоритма записи и чтения представлены на рисунках 1</w:t>
-      </w:r>
-      <w:r>
-        <w:rPr>
-          <w:rFonts w:ascii="Times New Roman" w:hAnsi="Times New Roman" w:cs="Times New Roman"/>
-          <w:sz w:val="28"/>
-        </w:rPr>
-        <w:t>0</w:t>
-      </w:r>
-      <w:r>
-        <w:rPr>
-          <w:rFonts w:ascii="Times New Roman" w:hAnsi="Times New Roman" w:cs="Times New Roman"/>
-          <w:sz w:val="28"/>
-        </w:rPr>
-        <w:t xml:space="preserve"> и 1</w:t>
-      </w:r>
-      <w:r>
-        <w:rPr>
-          <w:rFonts w:ascii="Times New Roman" w:hAnsi="Times New Roman" w:cs="Times New Roman"/>
-          <w:sz w:val="28"/>
-        </w:rPr>
-        <w:t>1</w:t>
-      </w:r>
-      <w:r>
-        <w:rPr>
-          <w:rFonts w:ascii="Times New Roman" w:hAnsi="Times New Roman" w:cs="Times New Roman"/>
-          <w:sz w:val="28"/>
-        </w:rPr>
-        <w:t>.</w:t>
+        </w:rPr>
+      </w:pPr>
+      <w:r>
+        <w:rPr>
+          <w:rFonts w:ascii="Times New Roman" w:hAnsi="Times New Roman" w:cs="Times New Roman"/>
+          <w:sz w:val="28"/>
+        </w:rPr>
+        <w:t>Граф-схема алгоритма записи и чтения представлены на рисунках 10 и 11.</w:t>
       </w:r>
     </w:p>
     <w:p>
@@ -5944,7 +5862,6 @@
         <w:rPr>
           <w:rFonts w:ascii="Times New Roman" w:hAnsi="Times New Roman" w:cs="Times New Roman"/>
           <w:sz w:val="28"/>
-          <w:lang w:val="en-US"/>
         </w:rPr>
       </w:pPr>
     </w:p>
@@ -6070,6 +5987,7 @@
       <w:r>
         <w:rPr>
           <w:rFonts w:ascii="Times New Roman" w:hAnsi="Times New Roman" w:cs="Times New Roman"/>
+          <w:noProof/>
           <w:sz w:val="28"/>
         </w:rPr>
         <w:drawing>
@@ -6175,7 +6093,6 @@
         <w:rPr>
           <w:rFonts w:ascii="Times New Roman" w:hAnsi="Times New Roman" w:cs="Times New Roman"/>
           <w:sz w:val="28"/>
-          <w:lang w:val="en-US"/>
         </w:rPr>
       </w:pPr>
       <w:r>
@@ -6286,7 +6203,6 @@
         <w:rPr>
           <w:rFonts w:ascii="Times New Roman" w:hAnsi="Times New Roman" w:cs="Times New Roman"/>
           <w:sz w:val="28"/>
-          <w:lang w:val="en-US"/>
         </w:rPr>
       </w:pPr>
       <w:r>
@@ -6429,37 +6345,33 @@
         <w:rPr>
           <w:rFonts w:ascii="Times New Roman" w:hAnsi="Times New Roman" w:cs="Times New Roman"/>
           <w:sz w:val="28"/>
-          <w:lang w:val="en-US"/>
-        </w:rPr>
-      </w:pPr>
-    </w:p>
-    <w:p>
-      <w:pPr>
-        <w:jc w:val="center"/>
-        <w:rPr>
-          <w:rFonts w:ascii="Times New Roman" w:hAnsi="Times New Roman" w:cs="Times New Roman"/>
-          <w:sz w:val="28"/>
-          <w:lang w:val="en-US"/>
-        </w:rPr>
-      </w:pPr>
-    </w:p>
-    <w:p>
-      <w:pPr>
-        <w:jc w:val="center"/>
-        <w:rPr>
-          <w:rFonts w:ascii="Times New Roman" w:hAnsi="Times New Roman" w:cs="Times New Roman"/>
-          <w:sz w:val="28"/>
-          <w:lang w:val="en-US"/>
-        </w:rPr>
-      </w:pPr>
-    </w:p>
-    <w:p>
-      <w:pPr>
-        <w:jc w:val="center"/>
-        <w:rPr>
-          <w:rFonts w:ascii="Times New Roman" w:hAnsi="Times New Roman" w:cs="Times New Roman"/>
-          <w:sz w:val="28"/>
-          <w:lang w:val="en-US"/>
+        </w:rPr>
+      </w:pPr>
+    </w:p>
+    <w:p>
+      <w:pPr>
+        <w:jc w:val="center"/>
+        <w:rPr>
+          <w:rFonts w:ascii="Times New Roman" w:hAnsi="Times New Roman" w:cs="Times New Roman"/>
+          <w:sz w:val="28"/>
+        </w:rPr>
+      </w:pPr>
+    </w:p>
+    <w:p>
+      <w:pPr>
+        <w:jc w:val="center"/>
+        <w:rPr>
+          <w:rFonts w:ascii="Times New Roman" w:hAnsi="Times New Roman" w:cs="Times New Roman"/>
+          <w:sz w:val="28"/>
+        </w:rPr>
+      </w:pPr>
+    </w:p>
+    <w:p>
+      <w:pPr>
+        <w:jc w:val="center"/>
+        <w:rPr>
+          <w:rFonts w:ascii="Times New Roman" w:hAnsi="Times New Roman" w:cs="Times New Roman"/>
+          <w:sz w:val="28"/>
         </w:rPr>
       </w:pPr>
       <w:r>
@@ -6527,137 +6439,123 @@
         <w:rPr>
           <w:rFonts w:ascii="Times New Roman" w:hAnsi="Times New Roman" w:cs="Times New Roman"/>
           <w:sz w:val="28"/>
-          <w:lang w:val="en-US"/>
-        </w:rPr>
-      </w:pPr>
-    </w:p>
-    <w:p>
-      <w:pPr>
-        <w:jc w:val="center"/>
-        <w:rPr>
-          <w:rFonts w:ascii="Times New Roman" w:hAnsi="Times New Roman" w:cs="Times New Roman"/>
-          <w:sz w:val="28"/>
-          <w:lang w:val="en-US"/>
-        </w:rPr>
-      </w:pPr>
-    </w:p>
-    <w:p>
-      <w:pPr>
-        <w:jc w:val="center"/>
-        <w:rPr>
-          <w:rFonts w:ascii="Times New Roman" w:hAnsi="Times New Roman" w:cs="Times New Roman"/>
-          <w:sz w:val="28"/>
-          <w:lang w:val="en-US"/>
-        </w:rPr>
-      </w:pPr>
-    </w:p>
-    <w:p>
-      <w:pPr>
-        <w:jc w:val="center"/>
-        <w:rPr>
-          <w:rFonts w:ascii="Times New Roman" w:hAnsi="Times New Roman" w:cs="Times New Roman"/>
-          <w:sz w:val="28"/>
-          <w:lang w:val="en-US"/>
-        </w:rPr>
-      </w:pPr>
-    </w:p>
-    <w:p>
-      <w:pPr>
-        <w:jc w:val="center"/>
-        <w:rPr>
-          <w:rFonts w:ascii="Times New Roman" w:hAnsi="Times New Roman" w:cs="Times New Roman"/>
-          <w:sz w:val="28"/>
-          <w:lang w:val="en-US"/>
-        </w:rPr>
-      </w:pPr>
-    </w:p>
-    <w:p>
-      <w:pPr>
-        <w:jc w:val="center"/>
-        <w:rPr>
-          <w:rFonts w:ascii="Times New Roman" w:hAnsi="Times New Roman" w:cs="Times New Roman"/>
-          <w:sz w:val="28"/>
-          <w:lang w:val="en-US"/>
-        </w:rPr>
-      </w:pPr>
-    </w:p>
-    <w:p>
-      <w:pPr>
-        <w:jc w:val="center"/>
-        <w:rPr>
-          <w:rFonts w:ascii="Times New Roman" w:hAnsi="Times New Roman" w:cs="Times New Roman"/>
-          <w:sz w:val="28"/>
-          <w:lang w:val="en-US"/>
-        </w:rPr>
-      </w:pPr>
-    </w:p>
-    <w:p>
-      <w:pPr>
-        <w:jc w:val="center"/>
-        <w:rPr>
-          <w:rFonts w:ascii="Times New Roman" w:hAnsi="Times New Roman" w:cs="Times New Roman"/>
-          <w:sz w:val="28"/>
-          <w:lang w:val="en-US"/>
-        </w:rPr>
-      </w:pPr>
-    </w:p>
-    <w:p>
-      <w:pPr>
-        <w:jc w:val="center"/>
-        <w:rPr>
-          <w:rFonts w:ascii="Times New Roman" w:hAnsi="Times New Roman" w:cs="Times New Roman"/>
-          <w:sz w:val="28"/>
-          <w:lang w:val="en-US"/>
-        </w:rPr>
-      </w:pPr>
-    </w:p>
-    <w:p>
-      <w:pPr>
-        <w:jc w:val="center"/>
-        <w:rPr>
-          <w:rFonts w:ascii="Times New Roman" w:hAnsi="Times New Roman" w:cs="Times New Roman"/>
-          <w:sz w:val="28"/>
-          <w:lang w:val="en-US"/>
-        </w:rPr>
-      </w:pPr>
-    </w:p>
-    <w:p>
-      <w:pPr>
-        <w:jc w:val="center"/>
-        <w:rPr>
-          <w:rFonts w:ascii="Times New Roman" w:hAnsi="Times New Roman" w:cs="Times New Roman"/>
-          <w:sz w:val="28"/>
-          <w:lang w:val="en-US"/>
-        </w:rPr>
-      </w:pPr>
-    </w:p>
-    <w:p>
-      <w:pPr>
-        <w:jc w:val="center"/>
-        <w:rPr>
-          <w:rFonts w:ascii="Times New Roman" w:hAnsi="Times New Roman" w:cs="Times New Roman"/>
-          <w:sz w:val="28"/>
-          <w:lang w:val="en-US"/>
-        </w:rPr>
-      </w:pPr>
-    </w:p>
-    <w:p>
-      <w:pPr>
-        <w:jc w:val="center"/>
-        <w:rPr>
-          <w:rFonts w:ascii="Times New Roman" w:hAnsi="Times New Roman" w:cs="Times New Roman"/>
-          <w:sz w:val="28"/>
-          <w:lang w:val="en-US"/>
-        </w:rPr>
-      </w:pPr>
-    </w:p>
-    <w:p>
-      <w:pPr>
-        <w:jc w:val="center"/>
-        <w:rPr>
-          <w:rFonts w:ascii="Times New Roman" w:hAnsi="Times New Roman" w:cs="Times New Roman"/>
-          <w:sz w:val="28"/>
-          <w:lang w:val="en-US"/>
+        </w:rPr>
+      </w:pPr>
+    </w:p>
+    <w:p>
+      <w:pPr>
+        <w:jc w:val="center"/>
+        <w:rPr>
+          <w:rFonts w:ascii="Times New Roman" w:hAnsi="Times New Roman" w:cs="Times New Roman"/>
+          <w:sz w:val="28"/>
+        </w:rPr>
+      </w:pPr>
+    </w:p>
+    <w:p>
+      <w:pPr>
+        <w:jc w:val="center"/>
+        <w:rPr>
+          <w:rFonts w:ascii="Times New Roman" w:hAnsi="Times New Roman" w:cs="Times New Roman"/>
+          <w:sz w:val="28"/>
+        </w:rPr>
+      </w:pPr>
+    </w:p>
+    <w:p>
+      <w:pPr>
+        <w:jc w:val="center"/>
+        <w:rPr>
+          <w:rFonts w:ascii="Times New Roman" w:hAnsi="Times New Roman" w:cs="Times New Roman"/>
+          <w:sz w:val="28"/>
+        </w:rPr>
+      </w:pPr>
+    </w:p>
+    <w:p>
+      <w:pPr>
+        <w:jc w:val="center"/>
+        <w:rPr>
+          <w:rFonts w:ascii="Times New Roman" w:hAnsi="Times New Roman" w:cs="Times New Roman"/>
+          <w:sz w:val="28"/>
+        </w:rPr>
+      </w:pPr>
+    </w:p>
+    <w:p>
+      <w:pPr>
+        <w:jc w:val="center"/>
+        <w:rPr>
+          <w:rFonts w:ascii="Times New Roman" w:hAnsi="Times New Roman" w:cs="Times New Roman"/>
+          <w:sz w:val="28"/>
+        </w:rPr>
+      </w:pPr>
+    </w:p>
+    <w:p>
+      <w:pPr>
+        <w:jc w:val="center"/>
+        <w:rPr>
+          <w:rFonts w:ascii="Times New Roman" w:hAnsi="Times New Roman" w:cs="Times New Roman"/>
+          <w:sz w:val="28"/>
+        </w:rPr>
+      </w:pPr>
+    </w:p>
+    <w:p>
+      <w:pPr>
+        <w:jc w:val="center"/>
+        <w:rPr>
+          <w:rFonts w:ascii="Times New Roman" w:hAnsi="Times New Roman" w:cs="Times New Roman"/>
+          <w:sz w:val="28"/>
+        </w:rPr>
+      </w:pPr>
+    </w:p>
+    <w:p>
+      <w:pPr>
+        <w:jc w:val="center"/>
+        <w:rPr>
+          <w:rFonts w:ascii="Times New Roman" w:hAnsi="Times New Roman" w:cs="Times New Roman"/>
+          <w:sz w:val="28"/>
+        </w:rPr>
+      </w:pPr>
+    </w:p>
+    <w:p>
+      <w:pPr>
+        <w:jc w:val="center"/>
+        <w:rPr>
+          <w:rFonts w:ascii="Times New Roman" w:hAnsi="Times New Roman" w:cs="Times New Roman"/>
+          <w:sz w:val="28"/>
+        </w:rPr>
+      </w:pPr>
+    </w:p>
+    <w:p>
+      <w:pPr>
+        <w:jc w:val="center"/>
+        <w:rPr>
+          <w:rFonts w:ascii="Times New Roman" w:hAnsi="Times New Roman" w:cs="Times New Roman"/>
+          <w:sz w:val="28"/>
+        </w:rPr>
+      </w:pPr>
+    </w:p>
+    <w:p>
+      <w:pPr>
+        <w:jc w:val="center"/>
+        <w:rPr>
+          <w:rFonts w:ascii="Times New Roman" w:hAnsi="Times New Roman" w:cs="Times New Roman"/>
+          <w:sz w:val="28"/>
+        </w:rPr>
+      </w:pPr>
+    </w:p>
+    <w:p>
+      <w:pPr>
+        <w:jc w:val="center"/>
+        <w:rPr>
+          <w:rFonts w:ascii="Times New Roman" w:hAnsi="Times New Roman" w:cs="Times New Roman"/>
+          <w:sz w:val="28"/>
+        </w:rPr>
+      </w:pPr>
+    </w:p>
+    <w:p>
+      <w:pPr>
+        <w:jc w:val="center"/>
+        <w:rPr>
+          <w:rFonts w:ascii="Times New Roman" w:hAnsi="Times New Roman" w:cs="Times New Roman"/>
+          <w:sz w:val="28"/>
         </w:rPr>
       </w:pPr>
       <w:r>
@@ -6730,156 +6628,140 @@
         <w:rPr>
           <w:rFonts w:ascii="Times New Roman" w:hAnsi="Times New Roman" w:cs="Times New Roman"/>
           <w:sz w:val="28"/>
-          <w:lang w:val="en-US"/>
-        </w:rPr>
-      </w:pPr>
-    </w:p>
-    <w:p>
-      <w:pPr>
-        <w:jc w:val="center"/>
-        <w:rPr>
-          <w:rFonts w:ascii="Times New Roman" w:hAnsi="Times New Roman" w:cs="Times New Roman"/>
-          <w:sz w:val="28"/>
-          <w:lang w:val="en-US"/>
-        </w:rPr>
-      </w:pPr>
-    </w:p>
-    <w:p>
-      <w:pPr>
-        <w:jc w:val="center"/>
-        <w:rPr>
-          <w:rFonts w:ascii="Times New Roman" w:hAnsi="Times New Roman" w:cs="Times New Roman"/>
-          <w:sz w:val="28"/>
-          <w:lang w:val="en-US"/>
-        </w:rPr>
-      </w:pPr>
-    </w:p>
-    <w:p>
-      <w:pPr>
-        <w:jc w:val="center"/>
-        <w:rPr>
-          <w:rFonts w:ascii="Times New Roman" w:hAnsi="Times New Roman" w:cs="Times New Roman"/>
-          <w:sz w:val="28"/>
-          <w:lang w:val="en-US"/>
-        </w:rPr>
-      </w:pPr>
-    </w:p>
-    <w:p>
-      <w:pPr>
-        <w:jc w:val="center"/>
-        <w:rPr>
-          <w:rFonts w:ascii="Times New Roman" w:hAnsi="Times New Roman" w:cs="Times New Roman"/>
-          <w:sz w:val="28"/>
-          <w:lang w:val="en-US"/>
-        </w:rPr>
-      </w:pPr>
-    </w:p>
-    <w:p>
-      <w:pPr>
-        <w:jc w:val="center"/>
-        <w:rPr>
-          <w:rFonts w:ascii="Times New Roman" w:hAnsi="Times New Roman" w:cs="Times New Roman"/>
-          <w:sz w:val="28"/>
-          <w:lang w:val="en-US"/>
-        </w:rPr>
-      </w:pPr>
-    </w:p>
-    <w:p>
-      <w:pPr>
-        <w:jc w:val="center"/>
-        <w:rPr>
-          <w:rFonts w:ascii="Times New Roman" w:hAnsi="Times New Roman" w:cs="Times New Roman"/>
-          <w:sz w:val="28"/>
-          <w:lang w:val="en-US"/>
-        </w:rPr>
-      </w:pPr>
-    </w:p>
-    <w:p>
-      <w:pPr>
-        <w:jc w:val="center"/>
-        <w:rPr>
-          <w:rFonts w:ascii="Times New Roman" w:hAnsi="Times New Roman" w:cs="Times New Roman"/>
-          <w:sz w:val="28"/>
-          <w:lang w:val="en-US"/>
-        </w:rPr>
-      </w:pPr>
-    </w:p>
-    <w:p>
-      <w:pPr>
-        <w:jc w:val="center"/>
-        <w:rPr>
-          <w:rFonts w:ascii="Times New Roman" w:hAnsi="Times New Roman" w:cs="Times New Roman"/>
-          <w:sz w:val="28"/>
-          <w:lang w:val="en-US"/>
-        </w:rPr>
-      </w:pPr>
-    </w:p>
-    <w:p>
-      <w:pPr>
-        <w:jc w:val="center"/>
-        <w:rPr>
-          <w:rFonts w:ascii="Times New Roman" w:hAnsi="Times New Roman" w:cs="Times New Roman"/>
-          <w:sz w:val="28"/>
-          <w:lang w:val="en-US"/>
-        </w:rPr>
-      </w:pPr>
-    </w:p>
-    <w:p>
-      <w:pPr>
-        <w:jc w:val="center"/>
-        <w:rPr>
-          <w:rFonts w:ascii="Times New Roman" w:hAnsi="Times New Roman" w:cs="Times New Roman"/>
-          <w:sz w:val="28"/>
-          <w:lang w:val="en-US"/>
-        </w:rPr>
-      </w:pPr>
-    </w:p>
-    <w:p>
-      <w:pPr>
-        <w:jc w:val="center"/>
-        <w:rPr>
-          <w:rFonts w:ascii="Times New Roman" w:hAnsi="Times New Roman" w:cs="Times New Roman"/>
-          <w:sz w:val="28"/>
-          <w:lang w:val="en-US"/>
-        </w:rPr>
-      </w:pPr>
-    </w:p>
-    <w:p>
-      <w:pPr>
-        <w:jc w:val="center"/>
-        <w:rPr>
-          <w:rFonts w:ascii="Times New Roman" w:hAnsi="Times New Roman" w:cs="Times New Roman"/>
-          <w:sz w:val="28"/>
-          <w:lang w:val="en-US"/>
-        </w:rPr>
-      </w:pPr>
-    </w:p>
-    <w:p>
-      <w:pPr>
-        <w:jc w:val="center"/>
-        <w:rPr>
-          <w:rFonts w:ascii="Times New Roman" w:hAnsi="Times New Roman" w:cs="Times New Roman"/>
-          <w:sz w:val="28"/>
-          <w:lang w:val="en-US"/>
-        </w:rPr>
-      </w:pPr>
-    </w:p>
-    <w:p>
-      <w:pPr>
-        <w:jc w:val="center"/>
-        <w:rPr>
-          <w:rFonts w:ascii="Times New Roman" w:hAnsi="Times New Roman" w:cs="Times New Roman"/>
-          <w:sz w:val="28"/>
-          <w:lang w:val="en-US"/>
-        </w:rPr>
-      </w:pPr>
-    </w:p>
-    <w:p>
-      <w:pPr>
-        <w:rPr>
-          <w:rFonts w:ascii="Times New Roman" w:hAnsi="Times New Roman" w:cs="Times New Roman"/>
-          <w:sz w:val="28"/>
-          <w:lang w:val="en-US"/>
+        </w:rPr>
+      </w:pPr>
+    </w:p>
+    <w:p>
+      <w:pPr>
+        <w:jc w:val="center"/>
+        <w:rPr>
+          <w:rFonts w:ascii="Times New Roman" w:hAnsi="Times New Roman" w:cs="Times New Roman"/>
+          <w:sz w:val="28"/>
+        </w:rPr>
+      </w:pPr>
+    </w:p>
+    <w:p>
+      <w:pPr>
+        <w:jc w:val="center"/>
+        <w:rPr>
+          <w:rFonts w:ascii="Times New Roman" w:hAnsi="Times New Roman" w:cs="Times New Roman"/>
+          <w:sz w:val="28"/>
+        </w:rPr>
+      </w:pPr>
+    </w:p>
+    <w:p>
+      <w:pPr>
+        <w:jc w:val="center"/>
+        <w:rPr>
+          <w:rFonts w:ascii="Times New Roman" w:hAnsi="Times New Roman" w:cs="Times New Roman"/>
+          <w:sz w:val="28"/>
+        </w:rPr>
+      </w:pPr>
+    </w:p>
+    <w:p>
+      <w:pPr>
+        <w:jc w:val="center"/>
+        <w:rPr>
+          <w:rFonts w:ascii="Times New Roman" w:hAnsi="Times New Roman" w:cs="Times New Roman"/>
+          <w:sz w:val="28"/>
+        </w:rPr>
+      </w:pPr>
+    </w:p>
+    <w:p>
+      <w:pPr>
+        <w:jc w:val="center"/>
+        <w:rPr>
+          <w:rFonts w:ascii="Times New Roman" w:hAnsi="Times New Roman" w:cs="Times New Roman"/>
+          <w:sz w:val="28"/>
+        </w:rPr>
+      </w:pPr>
+    </w:p>
+    <w:p>
+      <w:pPr>
+        <w:jc w:val="center"/>
+        <w:rPr>
+          <w:rFonts w:ascii="Times New Roman" w:hAnsi="Times New Roman" w:cs="Times New Roman"/>
+          <w:sz w:val="28"/>
+        </w:rPr>
+      </w:pPr>
+    </w:p>
+    <w:p>
+      <w:pPr>
+        <w:jc w:val="center"/>
+        <w:rPr>
+          <w:rFonts w:ascii="Times New Roman" w:hAnsi="Times New Roman" w:cs="Times New Roman"/>
+          <w:sz w:val="28"/>
+        </w:rPr>
+      </w:pPr>
+    </w:p>
+    <w:p>
+      <w:pPr>
+        <w:jc w:val="center"/>
+        <w:rPr>
+          <w:rFonts w:ascii="Times New Roman" w:hAnsi="Times New Roman" w:cs="Times New Roman"/>
+          <w:sz w:val="28"/>
+        </w:rPr>
+      </w:pPr>
+    </w:p>
+    <w:p>
+      <w:pPr>
+        <w:jc w:val="center"/>
+        <w:rPr>
+          <w:rFonts w:ascii="Times New Roman" w:hAnsi="Times New Roman" w:cs="Times New Roman"/>
+          <w:sz w:val="28"/>
+        </w:rPr>
+      </w:pPr>
+    </w:p>
+    <w:p>
+      <w:pPr>
+        <w:jc w:val="center"/>
+        <w:rPr>
+          <w:rFonts w:ascii="Times New Roman" w:hAnsi="Times New Roman" w:cs="Times New Roman"/>
+          <w:sz w:val="28"/>
+        </w:rPr>
+      </w:pPr>
+    </w:p>
+    <w:p>
+      <w:pPr>
+        <w:jc w:val="center"/>
+        <w:rPr>
+          <w:rFonts w:ascii="Times New Roman" w:hAnsi="Times New Roman" w:cs="Times New Roman"/>
+          <w:sz w:val="28"/>
+        </w:rPr>
+      </w:pPr>
+    </w:p>
+    <w:p>
+      <w:pPr>
+        <w:jc w:val="center"/>
+        <w:rPr>
+          <w:rFonts w:ascii="Times New Roman" w:hAnsi="Times New Roman" w:cs="Times New Roman"/>
+          <w:sz w:val="28"/>
+        </w:rPr>
+      </w:pPr>
+    </w:p>
+    <w:p>
+      <w:pPr>
+        <w:jc w:val="center"/>
+        <w:rPr>
+          <w:rFonts w:ascii="Times New Roman" w:hAnsi="Times New Roman" w:cs="Times New Roman"/>
+          <w:sz w:val="28"/>
+        </w:rPr>
+      </w:pPr>
+    </w:p>
+    <w:p>
+      <w:pPr>
+        <w:jc w:val="center"/>
+        <w:rPr>
+          <w:rFonts w:ascii="Times New Roman" w:hAnsi="Times New Roman" w:cs="Times New Roman"/>
+          <w:sz w:val="28"/>
+        </w:rPr>
+      </w:pPr>
+    </w:p>
+    <w:p>
+      <w:pPr>
+        <w:rPr>
+          <w:rFonts w:ascii="Times New Roman" w:hAnsi="Times New Roman" w:cs="Times New Roman"/>
+          <w:sz w:val="28"/>
         </w:rPr>
       </w:pPr>
     </w:p>
@@ -9593,6 +9475,7 @@
   <w:style w:type="character" w:default="1" w:styleId="a0">
     <w:name w:val="Default Paragraph Font"/>
     <w:uiPriority w:val="1"/>
+    <w:semiHidden/>
     <w:unhideWhenUsed/>
   </w:style>
   <w:style w:type="table" w:default="1" w:styleId="a1">

</xml_diff>